<commit_message>
Added Animation in nav-tabs section
</commit_message>
<xml_diff>
--- a/assets/Resume/Rakibul-Hasan.docx
+++ b/assets/Resume/Rakibul-Hasan.docx
@@ -167,10 +167,7 @@
         <w:spacing w:line="276" w:lineRule="auto"/>
       </w:pPr>
       <w:r>
-        <w:t>Cell: 0</w:t>
-      </w:r>
-      <w:r>
-        <w:t>1571239755,</w:t>
+        <w:t>Cell: 01571239755,</w:t>
       </w:r>
       <w:r>
         <w:t xml:space="preserve"> </w:t>
@@ -257,10 +254,7 @@
         <w:jc w:val="both"/>
       </w:pPr>
       <w:r>
-        <w:t>I would like to devote all my knowledge, skills and experience to any profession in a prosperous way where honesty, transparency and accountability would be evaluated. I could utilize the opportunity to strengthen the organization and build up my own caree</w:t>
-      </w:r>
-      <w:r>
-        <w:t xml:space="preserve">r also. </w:t>
+        <w:t xml:space="preserve">I would like to devote all my knowledge, skills and experience to any profession in a prosperous way where honesty, transparency and accountability would be evaluated. I could utilize the opportunity to strengthen the organization and build up my own career also. </w:t>
       </w:r>
     </w:p>
     <w:p>
@@ -337,17 +331,11 @@
         <w:spacing w:line="276" w:lineRule="auto"/>
       </w:pPr>
       <w:r>
-        <w:t>20</w:t>
-      </w:r>
-      <w:r>
-        <w:t>20-(continue)</w:t>
+        <w:t>2020-(continue)</w:t>
       </w:r>
       <w:r>
         <w:tab/>
-        <w:t>Bachelor of Science</w:t>
-      </w:r>
-      <w:r>
-        <w:t xml:space="preserve"> – (4 years)</w:t>
+        <w:t>Bachelor of Science – (4 years)</w:t>
       </w:r>
     </w:p>
     <w:p>
@@ -371,13 +359,7 @@
         <w:ind w:left="1440" w:firstLine="720"/>
       </w:pPr>
       <w:r>
-        <w:t xml:space="preserve">CGPA – </w:t>
-      </w:r>
-      <w:r>
-        <w:t>(waiting for CGPA</w:t>
-      </w:r>
-      <w:r>
-        <w:t>)</w:t>
+        <w:t>CGPA – (waiting for CGPA)</w:t>
       </w:r>
     </w:p>
     <w:p>
@@ -423,8 +405,6 @@
       </w:r>
       <w:r>
         <w:tab/>
-      </w:r>
-      <w:r>
         <w:t>Diploma in Engineering – (4 years)</w:t>
       </w:r>
     </w:p>
@@ -443,10 +423,7 @@
         <w:ind w:left="1440" w:firstLine="720"/>
       </w:pPr>
       <w:r>
-        <w:t xml:space="preserve">CGPA – </w:t>
-      </w:r>
-      <w:r>
-        <w:t>3.32 (Out of scale 4)</w:t>
+        <w:t>CGPA – 3.32 (Out of scale 4)</w:t>
       </w:r>
     </w:p>
     <w:p>
@@ -513,14 +490,7 @@
           <w:sz w:val="24"/>
         </w:rPr>
         <w:tab/>
-        <w:t xml:space="preserve">Secondary </w:t>
-      </w:r>
-      <w:r>
-        <w:rPr>
-          <w:rFonts w:ascii="Times New Roman" w:hAnsi="Times New Roman"/>
-          <w:sz w:val="24"/>
-        </w:rPr>
-        <w:t>School Certificate Examination – (SSC)</w:t>
+        <w:t>Secondary School Certificate Examination – (SSC)</w:t>
       </w:r>
     </w:p>
     <w:p>
@@ -803,8 +773,6 @@
           <w:color w:val="000000"/>
         </w:rPr>
       </w:pPr>
-      <w:bookmarkStart w:id="0" w:name="_GoBack"/>
-      <w:bookmarkEnd w:id="0"/>
     </w:p>
     <w:p>
       <w:pPr>
@@ -1273,16 +1241,7 @@
                 <w:color w:val="000000"/>
                 <w:sz w:val="28"/>
               </w:rPr>
-              <w:t>I</w:t>
-            </w:r>
-            <w:r>
-              <w:rPr>
-                <w:b/>
-                <w:i/>
-                <w:color w:val="000000"/>
-                <w:sz w:val="28"/>
-              </w:rPr>
-              <w:t>NTERESTS AND ACTIVITIES</w:t>
+              <w:t>INTERESTS AND ACTIVITIES</w:t>
             </w:r>
           </w:p>
         </w:tc>
@@ -1451,10 +1410,7 @@
         <w:tab/>
       </w:r>
       <w:r>
-        <w:t xml:space="preserve">: </w:t>
-      </w:r>
-      <w:r>
-        <w:t>Razia Khatun</w:t>
+        <w:t>: Razia Khatun</w:t>
       </w:r>
     </w:p>
     <w:p>
@@ -1472,8 +1428,6 @@
       </w:r>
       <w:r>
         <w:tab/>
-      </w:r>
-      <w:r>
         <w:t xml:space="preserve">: 31 </w:t>
       </w:r>
       <w:proofErr w:type="spellStart"/>
@@ -1631,11 +1585,6 @@
                 <w:color w:val="000000"/>
               </w:rPr>
               <w:tab/>
-            </w:r>
-            <w:r>
-              <w:rPr>
-                <w:color w:val="000000"/>
-              </w:rPr>
               <w:t>: ‘B’ Positive [B</w:t>
             </w:r>
             <w:r>
@@ -1693,15 +1642,19 @@
     <w:tbl>
       <w:tblPr>
         <w:tblW w:w="0" w:type="auto"/>
-        <w:tblInd w:w="108" w:type="dxa"/>
+        <w:tblInd w:w="-108" w:type="dxa"/>
         <w:tblLook w:val="01E0" w:firstRow="1" w:lastRow="1" w:firstColumn="1" w:lastColumn="1" w:noHBand="0" w:noVBand="0"/>
       </w:tblPr>
       <w:tblGrid>
+        <w:gridCol w:w="216"/>
         <w:gridCol w:w="4825"/>
-        <w:gridCol w:w="4910"/>
+        <w:gridCol w:w="4336"/>
+        <w:gridCol w:w="574"/>
       </w:tblGrid>
       <w:tr>
         <w:trPr>
+          <w:gridBefore w:val="1"/>
+          <w:wBefore w:w="216" w:type="dxa"/>
           <w:trHeight w:val="1536"/>
         </w:trPr>
         <w:tc>
@@ -1738,10 +1691,7 @@
               <w:spacing w:line="276" w:lineRule="auto"/>
             </w:pPr>
             <w:r>
-              <w:t>Vill: Rautonbari p/o: Balikha</w:t>
-            </w:r>
-            <w:r>
-              <w:t xml:space="preserve"> Bazar</w:t>
+              <w:t>Vill: Rautonbari p/o: Balikha Bazar</w:t>
             </w:r>
           </w:p>
           <w:p>
@@ -1764,6 +1714,7 @@
         <w:tc>
           <w:tcPr>
             <w:tcW w:w="4910" w:type="dxa"/>
+            <w:gridSpan w:val="2"/>
             <w:shd w:val="clear" w:color="auto" w:fill="auto"/>
           </w:tcPr>
           <w:p>
@@ -1779,14 +1730,7 @@
                 <w:b/>
                 <w:u w:val="single"/>
               </w:rPr>
-              <w:t xml:space="preserve">Present </w:t>
-            </w:r>
-            <w:r>
-              <w:rPr>
-                <w:b/>
-                <w:u w:val="single"/>
-              </w:rPr>
-              <w:t xml:space="preserve"> Address:</w:t>
+              <w:t>Present  Address:</w:t>
             </w:r>
           </w:p>
           <w:p>
@@ -1812,11 +1756,141 @@
           </w:p>
         </w:tc>
       </w:tr>
+      <w:tr>
+        <w:tblPrEx>
+          <w:tblBorders>
+            <w:top w:val="single" w:sz="8" w:space="0" w:color="000000"/>
+            <w:left w:val="single" w:sz="8" w:space="0" w:color="000000"/>
+            <w:bottom w:val="single" w:sz="8" w:space="0" w:color="000000"/>
+            <w:right w:val="single" w:sz="8" w:space="0" w:color="000000"/>
+            <w:insideH w:val="none" w:sz="4" w:space="0" w:color="auto"/>
+            <w:insideV w:val="none" w:sz="4" w:space="0" w:color="auto"/>
+          </w:tblBorders>
+          <w:tblLook w:val="04A0" w:firstRow="1" w:lastRow="0" w:firstColumn="1" w:lastColumn="0" w:noHBand="0" w:noVBand="1"/>
+        </w:tblPrEx>
+        <w:trPr>
+          <w:gridAfter w:val="1"/>
+          <w:wAfter w:w="574" w:type="dxa"/>
+          <w:trHeight w:val="442"/>
+        </w:trPr>
+        <w:tc>
+          <w:tcPr>
+            <w:tcW w:w="9377" w:type="dxa"/>
+            <w:gridSpan w:val="3"/>
+            <w:tcBorders>
+              <w:top w:val="nil"/>
+              <w:left w:val="nil"/>
+              <w:bottom w:val="single" w:sz="24" w:space="0" w:color="000000"/>
+              <w:right w:val="nil"/>
+            </w:tcBorders>
+            <w:shd w:val="clear" w:color="auto" w:fill="FFFFFF"/>
+            <w:vAlign w:val="center"/>
+          </w:tcPr>
+          <w:p>
+            <w:pPr>
+              <w:spacing w:line="276" w:lineRule="auto"/>
+              <w:rPr>
+                <w:b/>
+                <w:color w:val="000000"/>
+                <w:sz w:val="28"/>
+              </w:rPr>
+            </w:pPr>
+          </w:p>
+          <w:p>
+            <w:pPr>
+              <w:spacing w:line="276" w:lineRule="auto"/>
+              <w:rPr>
+                <w:b/>
+                <w:i/>
+                <w:color w:val="000000"/>
+                <w:sz w:val="28"/>
+              </w:rPr>
+            </w:pPr>
+            <w:r>
+              <w:rPr>
+                <w:b/>
+                <w:i/>
+                <w:color w:val="000000"/>
+                <w:sz w:val="28"/>
+              </w:rPr>
+              <w:t>LINKS</w:t>
+            </w:r>
+          </w:p>
+        </w:tc>
+      </w:tr>
     </w:tbl>
     <w:p>
       <w:pPr>
         <w:spacing w:line="276" w:lineRule="auto"/>
       </w:pPr>
+    </w:p>
+    <w:p>
+      <w:pPr>
+        <w:spacing w:line="276" w:lineRule="auto"/>
+        <w:rPr>
+          <w:b/>
+        </w:rPr>
+      </w:pPr>
+      <w:r>
+        <w:rPr>
+          <w:b/>
+        </w:rPr>
+        <w:t>Portfolio Link:</w:t>
+      </w:r>
+      <w:r>
+        <w:rPr>
+          <w:b/>
+        </w:rPr>
+        <w:t xml:space="preserve"> </w:t>
+      </w:r>
+      <w:hyperlink r:id="rId6" w:history="1">
+        <w:r>
+          <w:rPr>
+            <w:rStyle w:val="Hyperlink"/>
+            <w:rFonts w:ascii="Segoe UI" w:hAnsi="Segoe UI" w:cs="Segoe UI"/>
+            <w:bCs/>
+            <w:sz w:val="21"/>
+            <w:szCs w:val="21"/>
+            <w:shd w:val="clear" w:color="auto" w:fill="0D1117"/>
+          </w:rPr>
+          <w:t>https://rakibul-github.github.io/Portfolio/</w:t>
+        </w:r>
+      </w:hyperlink>
+    </w:p>
+    <w:p>
+      <w:pPr>
+        <w:spacing w:line="276" w:lineRule="auto"/>
+      </w:pPr>
+      <w:proofErr w:type="spellStart"/>
+      <w:r>
+        <w:rPr>
+          <w:b/>
+        </w:rPr>
+        <w:t>Github</w:t>
+      </w:r>
+      <w:proofErr w:type="spellEnd"/>
+      <w:r>
+        <w:rPr>
+          <w:b/>
+        </w:rPr>
+        <w:t xml:space="preserve"> Link:</w:t>
+      </w:r>
+      <w:r>
+        <w:rPr>
+          <w:b/>
+        </w:rPr>
+        <w:t xml:space="preserve"> </w:t>
+      </w:r>
+      <w:r>
+        <w:t>https://github.com/Rakibul-github</w:t>
+      </w:r>
+    </w:p>
+    <w:p>
+      <w:pPr>
+        <w:spacing w:line="276" w:lineRule="auto"/>
+      </w:pPr>
+      <w:bookmarkStart w:id="0" w:name="_GoBack"/>
+      <w:bookmarkEnd w:id="0"/>
     </w:p>
     <w:p>
       <w:pPr>
@@ -1864,115 +1938,6 @@
 <file path=word/numbering.xml><?xml version="1.0" encoding="utf-8"?>
 <w:numbering xmlns:wpc="http://schemas.microsoft.com/office/word/2010/wordprocessingCanvas" xmlns:mc="http://schemas.openxmlformats.org/markup-compatibility/2006" xmlns:o="urn:schemas-microsoft-com:office:office" xmlns:r="http://schemas.openxmlformats.org/officeDocument/2006/relationships" xmlns:m="http://schemas.openxmlformats.org/officeDocument/2006/math" xmlns:v="urn:schemas-microsoft-com:vml" xmlns:wp14="http://schemas.microsoft.com/office/word/2010/wordprocessingDrawing" xmlns:wp="http://schemas.openxmlformats.org/drawingml/2006/wordprocessingDrawing" xmlns:w10="urn:schemas-microsoft-com:office:word" xmlns:w="http://schemas.openxmlformats.org/wordprocessingml/2006/main" xmlns:w14="http://schemas.microsoft.com/office/word/2010/wordml" xmlns:w15="http://schemas.microsoft.com/office/word/2012/wordml" xmlns:wpg="http://schemas.microsoft.com/office/word/2010/wordprocessingGroup" xmlns:wpi="http://schemas.microsoft.com/office/word/2010/wordprocessingInk" xmlns:wne="http://schemas.microsoft.com/office/word/2006/wordml" xmlns:wps="http://schemas.microsoft.com/office/word/2010/wordprocessingShape" mc:Ignorable="w14 w15 wp14">
   <w:abstractNum w:abstractNumId="0">
-    <w:multiLevelType w:val="multilevel"/>
-    <w:tmpl w:val="FC16965E"/>
-    <w:lvl w:ilvl="0">
-      <w:start w:val="1"/>
-      <w:numFmt w:val="decimal"/>
-      <w:lvlText w:val="%1."/>
-      <w:lvlJc w:val="left"/>
-      <w:pPr>
-        <w:ind w:left="720" w:hanging="360"/>
-      </w:pPr>
-    </w:lvl>
-    <w:lvl w:ilvl="1">
-      <w:start w:val="1"/>
-      <w:numFmt w:val="bullet"/>
-      <w:lvlText w:val="o"/>
-      <w:lvlJc w:val="left"/>
-      <w:pPr>
-        <w:ind w:left="1440" w:hanging="360"/>
-      </w:pPr>
-      <w:rPr>
-        <w:rFonts w:ascii="Courier New" w:hAnsi="Courier New" w:cs="Courier New"/>
-      </w:rPr>
-    </w:lvl>
-    <w:lvl w:ilvl="2">
-      <w:start w:val="1"/>
-      <w:numFmt w:val="bullet"/>
-      <w:lvlText w:val=""/>
-      <w:lvlJc w:val="left"/>
-      <w:pPr>
-        <w:ind w:left="2160" w:hanging="360"/>
-      </w:pPr>
-      <w:rPr>
-        <w:rFonts w:ascii="Wingdings" w:hAnsi="Wingdings"/>
-      </w:rPr>
-    </w:lvl>
-    <w:lvl w:ilvl="3">
-      <w:start w:val="1"/>
-      <w:numFmt w:val="bullet"/>
-      <w:lvlText w:val=""/>
-      <w:lvlJc w:val="left"/>
-      <w:pPr>
-        <w:ind w:left="2880" w:hanging="360"/>
-      </w:pPr>
-      <w:rPr>
-        <w:rFonts w:ascii="Symbol" w:hAnsi="Symbol"/>
-      </w:rPr>
-    </w:lvl>
-    <w:lvl w:ilvl="4">
-      <w:start w:val="1"/>
-      <w:numFmt w:val="bullet"/>
-      <w:lvlText w:val="o"/>
-      <w:lvlJc w:val="left"/>
-      <w:pPr>
-        <w:ind w:left="3600" w:hanging="360"/>
-      </w:pPr>
-      <w:rPr>
-        <w:rFonts w:ascii="Courier New" w:hAnsi="Courier New" w:cs="Courier New"/>
-      </w:rPr>
-    </w:lvl>
-    <w:lvl w:ilvl="5">
-      <w:start w:val="1"/>
-      <w:numFmt w:val="bullet"/>
-      <w:lvlText w:val=""/>
-      <w:lvlJc w:val="left"/>
-      <w:pPr>
-        <w:ind w:left="4320" w:hanging="360"/>
-      </w:pPr>
-      <w:rPr>
-        <w:rFonts w:ascii="Wingdings" w:hAnsi="Wingdings"/>
-      </w:rPr>
-    </w:lvl>
-    <w:lvl w:ilvl="6">
-      <w:start w:val="1"/>
-      <w:numFmt w:val="bullet"/>
-      <w:lvlText w:val=""/>
-      <w:lvlJc w:val="left"/>
-      <w:pPr>
-        <w:ind w:left="5040" w:hanging="360"/>
-      </w:pPr>
-      <w:rPr>
-        <w:rFonts w:ascii="Symbol" w:hAnsi="Symbol"/>
-      </w:rPr>
-    </w:lvl>
-    <w:lvl w:ilvl="7">
-      <w:start w:val="1"/>
-      <w:numFmt w:val="bullet"/>
-      <w:lvlText w:val="o"/>
-      <w:lvlJc w:val="left"/>
-      <w:pPr>
-        <w:ind w:left="5760" w:hanging="360"/>
-      </w:pPr>
-      <w:rPr>
-        <w:rFonts w:ascii="Courier New" w:hAnsi="Courier New" w:cs="Courier New"/>
-      </w:rPr>
-    </w:lvl>
-    <w:lvl w:ilvl="8">
-      <w:start w:val="1"/>
-      <w:numFmt w:val="bullet"/>
-      <w:lvlText w:val=""/>
-      <w:lvlJc w:val="left"/>
-      <w:pPr>
-        <w:ind w:left="6480" w:hanging="360"/>
-      </w:pPr>
-      <w:rPr>
-        <w:rFonts w:ascii="Wingdings" w:hAnsi="Wingdings"/>
-      </w:rPr>
-    </w:lvl>
-  </w:abstractNum>
-  <w:abstractNum w:abstractNumId="1">
     <w:nsid w:val="00000001"/>
     <w:multiLevelType w:val="multilevel"/>
     <w:tmpl w:val="F1EED5DC"/>
@@ -2085,7 +2050,7 @@
       </w:rPr>
     </w:lvl>
   </w:abstractNum>
-  <w:abstractNum w:abstractNumId="2">
+  <w:abstractNum w:abstractNumId="1">
     <w:nsid w:val="14BC2C07"/>
     <w:multiLevelType w:val="hybridMultilevel"/>
     <w:tmpl w:val="8C44A5CA"/>
@@ -2198,7 +2163,7 @@
       </w:rPr>
     </w:lvl>
   </w:abstractNum>
-  <w:abstractNum w:abstractNumId="3">
+  <w:abstractNum w:abstractNumId="2">
     <w:nsid w:val="24504C17"/>
     <w:multiLevelType w:val="hybridMultilevel"/>
     <w:tmpl w:val="B86CC016"/>
@@ -2311,7 +2276,7 @@
       </w:rPr>
     </w:lvl>
   </w:abstractNum>
-  <w:abstractNum w:abstractNumId="4">
+  <w:abstractNum w:abstractNumId="3">
     <w:nsid w:val="3DDB2AF5"/>
     <w:multiLevelType w:val="hybridMultilevel"/>
     <w:tmpl w:val="4FB67BBC"/>
@@ -2424,7 +2389,7 @@
       </w:rPr>
     </w:lvl>
   </w:abstractNum>
-  <w:abstractNum w:abstractNumId="5">
+  <w:abstractNum w:abstractNumId="4">
     <w:nsid w:val="3F293C34"/>
     <w:multiLevelType w:val="hybridMultilevel"/>
     <w:tmpl w:val="A2309BB8"/>
@@ -2537,7 +2502,7 @@
       </w:rPr>
     </w:lvl>
   </w:abstractNum>
-  <w:abstractNum w:abstractNumId="6">
+  <w:abstractNum w:abstractNumId="5">
     <w:nsid w:val="44787FB8"/>
     <w:multiLevelType w:val="hybridMultilevel"/>
     <w:tmpl w:val="1EF4E258"/>
@@ -2647,6 +2612,116 @@
       </w:pPr>
       <w:rPr>
         <w:rFonts w:ascii="Wingdings" w:hAnsi="Wingdings" w:hint="default"/>
+      </w:rPr>
+    </w:lvl>
+  </w:abstractNum>
+  <w:abstractNum w:abstractNumId="6">
+    <w:nsid w:val="476A5FCF"/>
+    <w:multiLevelType w:val="multilevel"/>
+    <w:tmpl w:val="FC16965E"/>
+    <w:lvl w:ilvl="0">
+      <w:start w:val="1"/>
+      <w:numFmt w:val="decimal"/>
+      <w:lvlText w:val="%1."/>
+      <w:lvlJc w:val="left"/>
+      <w:pPr>
+        <w:ind w:left="720" w:hanging="360"/>
+      </w:pPr>
+    </w:lvl>
+    <w:lvl w:ilvl="1">
+      <w:start w:val="1"/>
+      <w:numFmt w:val="bullet"/>
+      <w:lvlText w:val="o"/>
+      <w:lvlJc w:val="left"/>
+      <w:pPr>
+        <w:ind w:left="1440" w:hanging="360"/>
+      </w:pPr>
+      <w:rPr>
+        <w:rFonts w:ascii="Courier New" w:hAnsi="Courier New" w:cs="Courier New"/>
+      </w:rPr>
+    </w:lvl>
+    <w:lvl w:ilvl="2">
+      <w:start w:val="1"/>
+      <w:numFmt w:val="bullet"/>
+      <w:lvlText w:val=""/>
+      <w:lvlJc w:val="left"/>
+      <w:pPr>
+        <w:ind w:left="2160" w:hanging="360"/>
+      </w:pPr>
+      <w:rPr>
+        <w:rFonts w:ascii="Wingdings" w:hAnsi="Wingdings"/>
+      </w:rPr>
+    </w:lvl>
+    <w:lvl w:ilvl="3">
+      <w:start w:val="1"/>
+      <w:numFmt w:val="bullet"/>
+      <w:lvlText w:val=""/>
+      <w:lvlJc w:val="left"/>
+      <w:pPr>
+        <w:ind w:left="2880" w:hanging="360"/>
+      </w:pPr>
+      <w:rPr>
+        <w:rFonts w:ascii="Symbol" w:hAnsi="Symbol"/>
+      </w:rPr>
+    </w:lvl>
+    <w:lvl w:ilvl="4">
+      <w:start w:val="1"/>
+      <w:numFmt w:val="bullet"/>
+      <w:lvlText w:val="o"/>
+      <w:lvlJc w:val="left"/>
+      <w:pPr>
+        <w:ind w:left="3600" w:hanging="360"/>
+      </w:pPr>
+      <w:rPr>
+        <w:rFonts w:ascii="Courier New" w:hAnsi="Courier New" w:cs="Courier New"/>
+      </w:rPr>
+    </w:lvl>
+    <w:lvl w:ilvl="5">
+      <w:start w:val="1"/>
+      <w:numFmt w:val="bullet"/>
+      <w:lvlText w:val=""/>
+      <w:lvlJc w:val="left"/>
+      <w:pPr>
+        <w:ind w:left="4320" w:hanging="360"/>
+      </w:pPr>
+      <w:rPr>
+        <w:rFonts w:ascii="Wingdings" w:hAnsi="Wingdings"/>
+      </w:rPr>
+    </w:lvl>
+    <w:lvl w:ilvl="6">
+      <w:start w:val="1"/>
+      <w:numFmt w:val="bullet"/>
+      <w:lvlText w:val=""/>
+      <w:lvlJc w:val="left"/>
+      <w:pPr>
+        <w:ind w:left="5040" w:hanging="360"/>
+      </w:pPr>
+      <w:rPr>
+        <w:rFonts w:ascii="Symbol" w:hAnsi="Symbol"/>
+      </w:rPr>
+    </w:lvl>
+    <w:lvl w:ilvl="7">
+      <w:start w:val="1"/>
+      <w:numFmt w:val="bullet"/>
+      <w:lvlText w:val="o"/>
+      <w:lvlJc w:val="left"/>
+      <w:pPr>
+        <w:ind w:left="5760" w:hanging="360"/>
+      </w:pPr>
+      <w:rPr>
+        <w:rFonts w:ascii="Courier New" w:hAnsi="Courier New" w:cs="Courier New"/>
+      </w:rPr>
+    </w:lvl>
+    <w:lvl w:ilvl="8">
+      <w:start w:val="1"/>
+      <w:numFmt w:val="bullet"/>
+      <w:lvlText w:val=""/>
+      <w:lvlJc w:val="left"/>
+      <w:pPr>
+        <w:ind w:left="6480" w:hanging="360"/>
+      </w:pPr>
+      <w:rPr>
+        <w:rFonts w:ascii="Wingdings" w:hAnsi="Wingdings"/>
       </w:rPr>
     </w:lvl>
   </w:abstractNum>
@@ -3326,22 +3401,22 @@
     </w:lvl>
   </w:abstractNum>
   <w:num w:numId="1">
-    <w:abstractNumId w:val="0"/>
+    <w:abstractNumId w:val="6"/>
   </w:num>
   <w:num w:numId="2">
-    <w:abstractNumId w:val="1"/>
+    <w:abstractNumId w:val="0"/>
   </w:num>
   <w:num w:numId="3">
     <w:abstractNumId w:val="11"/>
   </w:num>
   <w:num w:numId="4">
+    <w:abstractNumId w:val="4"/>
+  </w:num>
+  <w:num w:numId="5">
     <w:abstractNumId w:val="5"/>
   </w:num>
-  <w:num w:numId="5">
-    <w:abstractNumId w:val="6"/>
-  </w:num>
   <w:num w:numId="6">
-    <w:abstractNumId w:val="3"/>
+    <w:abstractNumId w:val="2"/>
   </w:num>
   <w:num w:numId="7">
     <w:abstractNumId w:val="7"/>
@@ -3353,13 +3428,13 @@
     <w:abstractNumId w:val="9"/>
   </w:num>
   <w:num w:numId="10">
-    <w:abstractNumId w:val="4"/>
+    <w:abstractNumId w:val="3"/>
   </w:num>
   <w:num w:numId="11">
     <w:abstractNumId w:val="8"/>
   </w:num>
   <w:num w:numId="12">
-    <w:abstractNumId w:val="2"/>
+    <w:abstractNumId w:val="1"/>
   </w:num>
   <w:num w:numId="13">
     <w:abstractNumId w:val="12"/>

</xml_diff>

<commit_message>
Modify some content in some section
</commit_message>
<xml_diff>
--- a/assets/Resume/Rakibul-Hasan.docx
+++ b/assets/Resume/Rakibul-Hasan.docx
@@ -1430,11 +1430,9 @@
         <w:tab/>
         <w:t xml:space="preserve">: 31 </w:t>
       </w:r>
-      <w:proofErr w:type="spellStart"/>
-      <w:r>
-        <w:t>Agust</w:t>
-      </w:r>
-      <w:proofErr w:type="spellEnd"/>
+      <w:r>
+        <w:t>August</w:t>
+      </w:r>
       <w:r>
         <w:t>, 1998</w:t>
       </w:r>
@@ -1884,13 +1882,13 @@
       <w:r>
         <w:t>https://github.com/Rakibul-github</w:t>
       </w:r>
-    </w:p>
-    <w:p>
-      <w:pPr>
-        <w:spacing w:line="276" w:lineRule="auto"/>
-      </w:pPr>
       <w:bookmarkStart w:id="0" w:name="_GoBack"/>
       <w:bookmarkEnd w:id="0"/>
+    </w:p>
+    <w:p>
+      <w:pPr>
+        <w:spacing w:line="276" w:lineRule="auto"/>
+      </w:pPr>
     </w:p>
     <w:p>
       <w:pPr>

</xml_diff>